<commit_message>
tenant refund report and low rating api changes
</commit_message>
<xml_diff>
--- a/zoy-admin-server/src/main/resources/templates/tenantRefundReport.docx
+++ b/zoy-admin-server/src/main/resources/templates/tenantRefundReport.docx
@@ -1,41 +1,44 @@
 
 <file path=word/document.xml><?xml version="1.0" encoding="utf-8"?>
-<w:document xmlns:wpc="http://schemas.microsoft.com/office/word/2010/wordprocessingCanvas" xmlns:cx="http://schemas.microsoft.com/office/drawing/2014/chartex" xmlns:mc="http://schemas.openxmlformats.org/markup-compatibility/2006" xmlns:o="urn:schemas-microsoft-com:office:office" xmlns:r="http://schemas.openxmlformats.org/officeDocument/2006/relationships" xmlns:m="http://schemas.openxmlformats.org/officeDocument/2006/math" xmlns:v="urn:schemas-microsoft-com:vml" xmlns:wp14="http://schemas.microsoft.com/office/word/2010/wordprocessingDrawing" xmlns:wp="http://schemas.openxmlformats.org/drawingml/2006/wordprocessingDrawing" xmlns:w10="urn:schemas-microsoft-com:office:word" xmlns:w="http://schemas.openxmlformats.org/wordprocessingml/2006/main" xmlns:w14="http://schemas.microsoft.com/office/word/2010/wordml" xmlns:w15="http://schemas.microsoft.com/office/word/2012/wordml" xmlns:w16se="http://schemas.microsoft.com/office/word/2015/wordml/symex" xmlns:wpg="http://schemas.microsoft.com/office/word/2010/wordprocessingGroup" xmlns:wpi="http://schemas.microsoft.com/office/word/2010/wordprocessingInk" xmlns:wne="http://schemas.microsoft.com/office/word/2006/wordml" xmlns:wps="http://schemas.microsoft.com/office/word/2010/wordprocessingShape" mc:Ignorable="w14 w15 w16se wp14">
+<w:document xmlns:wpc="http://schemas.microsoft.com/office/word/2010/wordprocessingCanvas" xmlns:cx="http://schemas.microsoft.com/office/drawing/2014/chartex" xmlns:cx1="http://schemas.microsoft.com/office/drawing/2015/9/8/chartex" xmlns:mc="http://schemas.openxmlformats.org/markup-compatibility/2006" xmlns:o="urn:schemas-microsoft-com:office:office" xmlns:r="http://schemas.openxmlformats.org/officeDocument/2006/relationships" xmlns:m="http://schemas.openxmlformats.org/officeDocument/2006/math" xmlns:v="urn:schemas-microsoft-com:vml" xmlns:wp14="http://schemas.microsoft.com/office/word/2010/wordprocessingDrawing" xmlns:wp="http://schemas.openxmlformats.org/drawingml/2006/wordprocessingDrawing" xmlns:w10="urn:schemas-microsoft-com:office:word" xmlns:w="http://schemas.openxmlformats.org/wordprocessingml/2006/main" xmlns:w14="http://schemas.microsoft.com/office/word/2010/wordml" xmlns:w15="http://schemas.microsoft.com/office/word/2012/wordml" xmlns:w16se="http://schemas.microsoft.com/office/word/2015/wordml/symex" xmlns:wpg="http://schemas.microsoft.com/office/word/2010/wordprocessingGroup" xmlns:wpi="http://schemas.microsoft.com/office/word/2010/wordprocessingInk" xmlns:wne="http://schemas.microsoft.com/office/word/2006/wordml" xmlns:wps="http://schemas.microsoft.com/office/word/2010/wordprocessingShape" mc:Ignorable="w14 w15 w16se wp14">
   <w:body>
+    <w:p/>
     <w:tbl>
       <w:tblPr>
         <w:tblStyle w:val="TableGrid"/>
-        <w:tblpPr w:leftFromText="180" w:rightFromText="180" w:vertAnchor="text" w:horzAnchor="margin" w:tblpXSpec="center" w:tblpY="661"/>
-        <w:tblW w:w="16727" w:type="dxa"/>
+        <w:tblpPr w:leftFromText="180" w:rightFromText="180" w:vertAnchor="text" w:horzAnchor="margin" w:tblpXSpec="center" w:tblpY="551"/>
+        <w:tblW w:w="15304" w:type="dxa"/>
         <w:tblLayout w:type="fixed"/>
         <w:tblLook w:val="04A0" w:firstRow="1" w:lastRow="0" w:firstColumn="1" w:lastColumn="0" w:noHBand="0" w:noVBand="1"/>
       </w:tblPr>
       <w:tblGrid>
-        <w:gridCol w:w="1696"/>
-        <w:gridCol w:w="1701"/>
+        <w:gridCol w:w="1135"/>
+        <w:gridCol w:w="1128"/>
         <w:gridCol w:w="1276"/>
-        <w:gridCol w:w="2268"/>
-        <w:gridCol w:w="1139"/>
         <w:gridCol w:w="1276"/>
-        <w:gridCol w:w="1418"/>
-        <w:gridCol w:w="1417"/>
-        <w:gridCol w:w="1559"/>
-        <w:gridCol w:w="1701"/>
-        <w:gridCol w:w="1276"/>
+        <w:gridCol w:w="992"/>
+        <w:gridCol w:w="2410"/>
+        <w:gridCol w:w="1134"/>
+        <w:gridCol w:w="992"/>
+        <w:gridCol w:w="1134"/>
+        <w:gridCol w:w="992"/>
+        <w:gridCol w:w="1134"/>
+        <w:gridCol w:w="851"/>
+        <w:gridCol w:w="850"/>
       </w:tblGrid>
       <w:tr>
         <w:tc>
           <w:tcPr>
-            <w:tcW w:w="1696" w:type="dxa"/>
-            <w:vAlign w:val="center"/>
-          </w:tcPr>
-          <w:p>
-            <w:pPr>
-              <w:jc w:val="center"/>
-              <w:rPr>
-                <w:b/>
-                <w:sz w:val="18"/>
-                <w:szCs w:val="18"/>
+            <w:tcW w:w="1135" w:type="dxa"/>
+            <w:vAlign w:val="center"/>
+          </w:tcPr>
+          <w:p>
+            <w:pPr>
+              <w:jc w:val="center"/>
+              <w:rPr>
+                <w:b/>
+                <w:sz w:val="16"/>
+                <w:szCs w:val="16"/>
               </w:rPr>
             </w:pPr>
             <w:r>
@@ -43,8 +46,8 @@
                 <w:rFonts w:ascii="Consolas" w:hAnsi="Consolas"/>
                 <w:b/>
                 <w:color w:val="000000"/>
-                <w:sz w:val="18"/>
-                <w:szCs w:val="18"/>
+                <w:sz w:val="16"/>
+                <w:szCs w:val="16"/>
                 <w:shd w:val="clear" w:color="auto" w:fill="FFFFFF"/>
               </w:rPr>
               <w:t>Tenant Name</w:t>
@@ -53,16 +56,16 @@
         </w:tc>
         <w:tc>
           <w:tcPr>
-            <w:tcW w:w="1701" w:type="dxa"/>
-            <w:vAlign w:val="center"/>
-          </w:tcPr>
-          <w:p>
-            <w:pPr>
-              <w:jc w:val="center"/>
-              <w:rPr>
-                <w:b/>
-                <w:sz w:val="18"/>
-                <w:szCs w:val="18"/>
+            <w:tcW w:w="1128" w:type="dxa"/>
+            <w:vAlign w:val="center"/>
+          </w:tcPr>
+          <w:p>
+            <w:pPr>
+              <w:jc w:val="center"/>
+              <w:rPr>
+                <w:b/>
+                <w:sz w:val="16"/>
+                <w:szCs w:val="16"/>
               </w:rPr>
             </w:pPr>
             <w:r>
@@ -70,8 +73,8 @@
                 <w:rFonts w:ascii="Consolas" w:hAnsi="Consolas"/>
                 <w:b/>
                 <w:color w:val="000000"/>
-                <w:sz w:val="18"/>
-                <w:szCs w:val="18"/>
+                <w:sz w:val="16"/>
+                <w:szCs w:val="16"/>
                 <w:shd w:val="clear" w:color="auto" w:fill="FFFFFF"/>
               </w:rPr>
               <w:t>Tenant Mobile Number</w:t>
@@ -88,8 +91,8 @@
               <w:jc w:val="center"/>
               <w:rPr>
                 <w:b/>
-                <w:sz w:val="18"/>
-                <w:szCs w:val="18"/>
+                <w:sz w:val="16"/>
+                <w:szCs w:val="16"/>
               </w:rPr>
             </w:pPr>
             <w:r>
@@ -97,26 +100,91 @@
                 <w:rFonts w:ascii="Consolas" w:hAnsi="Consolas"/>
                 <w:b/>
                 <w:color w:val="000000"/>
-                <w:sz w:val="18"/>
-                <w:szCs w:val="18"/>
+                <w:sz w:val="16"/>
+                <w:szCs w:val="16"/>
                 <w:shd w:val="clear" w:color="auto" w:fill="FFFFFF"/>
               </w:rPr>
+              <w:t>T</w:t>
+            </w:r>
+            <w:r>
+              <w:rPr>
+                <w:rFonts w:ascii="Consolas" w:hAnsi="Consolas"/>
+                <w:b/>
+                <w:color w:val="000000"/>
+                <w:sz w:val="16"/>
+                <w:szCs w:val="16"/>
+                <w:shd w:val="clear" w:color="auto" w:fill="FFFFFF"/>
+              </w:rPr>
+              <w:t>enant Account Number</w:t>
+            </w:r>
+          </w:p>
+        </w:tc>
+        <w:tc>
+          <w:tcPr>
+            <w:tcW w:w="1276" w:type="dxa"/>
+            <w:vAlign w:val="center"/>
+          </w:tcPr>
+          <w:p>
+            <w:pPr>
+              <w:jc w:val="center"/>
+              <w:rPr>
+                <w:b/>
+                <w:sz w:val="16"/>
+                <w:szCs w:val="16"/>
+              </w:rPr>
+            </w:pPr>
+            <w:r>
+              <w:rPr>
+                <w:rFonts w:ascii="Consolas" w:hAnsi="Consolas"/>
+                <w:b/>
+                <w:color w:val="000000"/>
+                <w:sz w:val="16"/>
+                <w:szCs w:val="16"/>
+                <w:shd w:val="clear" w:color="auto" w:fill="FFFFFF"/>
+              </w:rPr>
+              <w:t>Tenant IFSC code</w:t>
+            </w:r>
+          </w:p>
+        </w:tc>
+        <w:tc>
+          <w:tcPr>
+            <w:tcW w:w="992" w:type="dxa"/>
+            <w:vAlign w:val="center"/>
+          </w:tcPr>
+          <w:p>
+            <w:pPr>
+              <w:jc w:val="center"/>
+              <w:rPr>
+                <w:b/>
+                <w:sz w:val="16"/>
+                <w:szCs w:val="16"/>
+              </w:rPr>
+            </w:pPr>
+            <w:r>
+              <w:rPr>
+                <w:rFonts w:ascii="Consolas" w:hAnsi="Consolas"/>
+                <w:b/>
+                <w:color w:val="000000"/>
+                <w:sz w:val="16"/>
+                <w:szCs w:val="16"/>
+                <w:shd w:val="clear" w:color="auto" w:fill="FFFFFF"/>
+              </w:rPr>
               <w:t>PG Name</w:t>
             </w:r>
           </w:p>
         </w:tc>
         <w:tc>
           <w:tcPr>
-            <w:tcW w:w="2268" w:type="dxa"/>
-            <w:vAlign w:val="center"/>
-          </w:tcPr>
-          <w:p>
-            <w:pPr>
-              <w:jc w:val="center"/>
-              <w:rPr>
-                <w:b/>
-                <w:sz w:val="18"/>
-                <w:szCs w:val="18"/>
+            <w:tcW w:w="2410" w:type="dxa"/>
+            <w:vAlign w:val="center"/>
+          </w:tcPr>
+          <w:p>
+            <w:pPr>
+              <w:jc w:val="center"/>
+              <w:rPr>
+                <w:b/>
+                <w:sz w:val="16"/>
+                <w:szCs w:val="16"/>
               </w:rPr>
             </w:pPr>
             <w:r>
@@ -124,8 +192,8 @@
                 <w:rFonts w:ascii="Consolas" w:hAnsi="Consolas"/>
                 <w:b/>
                 <w:color w:val="000000"/>
-                <w:sz w:val="18"/>
-                <w:szCs w:val="18"/>
+                <w:sz w:val="16"/>
+                <w:szCs w:val="16"/>
                 <w:shd w:val="clear" w:color="auto" w:fill="FFFFFF"/>
               </w:rPr>
               <w:t>PG Address</w:t>
@@ -134,16 +202,16 @@
         </w:tc>
         <w:tc>
           <w:tcPr>
-            <w:tcW w:w="1139" w:type="dxa"/>
-            <w:vAlign w:val="center"/>
-          </w:tcPr>
-          <w:p>
-            <w:pPr>
-              <w:jc w:val="center"/>
-              <w:rPr>
-                <w:b/>
-                <w:sz w:val="18"/>
-                <w:szCs w:val="18"/>
+            <w:tcW w:w="1134" w:type="dxa"/>
+            <w:vAlign w:val="center"/>
+          </w:tcPr>
+          <w:p>
+            <w:pPr>
+              <w:jc w:val="center"/>
+              <w:rPr>
+                <w:b/>
+                <w:sz w:val="16"/>
+                <w:szCs w:val="16"/>
               </w:rPr>
             </w:pPr>
             <w:r>
@@ -151,8 +219,8 @@
                 <w:rFonts w:ascii="Consolas" w:hAnsi="Consolas"/>
                 <w:b/>
                 <w:color w:val="000000"/>
-                <w:sz w:val="18"/>
-                <w:szCs w:val="18"/>
+                <w:sz w:val="16"/>
+                <w:szCs w:val="16"/>
                 <w:shd w:val="clear" w:color="auto" w:fill="FFFFFF"/>
               </w:rPr>
               <w:t>Booking ID</w:t>
@@ -161,16 +229,16 @@
         </w:tc>
         <w:tc>
           <w:tcPr>
-            <w:tcW w:w="1276" w:type="dxa"/>
-            <w:vAlign w:val="center"/>
-          </w:tcPr>
-          <w:p>
-            <w:pPr>
-              <w:jc w:val="center"/>
-              <w:rPr>
-                <w:b/>
-                <w:sz w:val="18"/>
-                <w:szCs w:val="18"/>
+            <w:tcW w:w="992" w:type="dxa"/>
+            <w:vAlign w:val="center"/>
+          </w:tcPr>
+          <w:p>
+            <w:pPr>
+              <w:jc w:val="center"/>
+              <w:rPr>
+                <w:b/>
+                <w:sz w:val="16"/>
+                <w:szCs w:val="16"/>
               </w:rPr>
             </w:pPr>
             <w:r>
@@ -178,8 +246,8 @@
                 <w:rFonts w:ascii="Consolas" w:hAnsi="Consolas"/>
                 <w:b/>
                 <w:color w:val="000000"/>
-                <w:sz w:val="18"/>
-                <w:szCs w:val="18"/>
+                <w:sz w:val="16"/>
+                <w:szCs w:val="16"/>
                 <w:shd w:val="clear" w:color="auto" w:fill="FFFFFF"/>
               </w:rPr>
               <w:t>Refund Title</w:t>
@@ -188,16 +256,16 @@
         </w:tc>
         <w:tc>
           <w:tcPr>
-            <w:tcW w:w="1418" w:type="dxa"/>
-            <w:vAlign w:val="center"/>
-          </w:tcPr>
-          <w:p>
-            <w:pPr>
-              <w:jc w:val="center"/>
-              <w:rPr>
-                <w:b/>
-                <w:sz w:val="18"/>
-                <w:szCs w:val="18"/>
+            <w:tcW w:w="1134" w:type="dxa"/>
+            <w:vAlign w:val="center"/>
+          </w:tcPr>
+          <w:p>
+            <w:pPr>
+              <w:jc w:val="center"/>
+              <w:rPr>
+                <w:b/>
+                <w:sz w:val="16"/>
+                <w:szCs w:val="16"/>
               </w:rPr>
             </w:pPr>
             <w:r>
@@ -205,8 +273,8 @@
                 <w:rFonts w:ascii="Consolas" w:hAnsi="Consolas"/>
                 <w:b/>
                 <w:color w:val="000000"/>
-                <w:sz w:val="18"/>
-                <w:szCs w:val="18"/>
+                <w:sz w:val="16"/>
+                <w:szCs w:val="16"/>
                 <w:shd w:val="clear" w:color="auto" w:fill="FFFFFF"/>
               </w:rPr>
               <w:t>Refundable Amount</w:t>
@@ -215,112 +283,112 @@
         </w:tc>
         <w:tc>
           <w:tcPr>
-            <w:tcW w:w="1417" w:type="dxa"/>
-            <w:vAlign w:val="center"/>
-          </w:tcPr>
-          <w:p>
-            <w:pPr>
-              <w:jc w:val="center"/>
-              <w:rPr>
-                <w:b/>
-                <w:sz w:val="18"/>
-                <w:szCs w:val="18"/>
-              </w:rPr>
-            </w:pPr>
-            <w:r>
+            <w:tcW w:w="992" w:type="dxa"/>
+            <w:vAlign w:val="center"/>
+          </w:tcPr>
+          <w:p>
+            <w:pPr>
+              <w:jc w:val="center"/>
               <w:rPr>
                 <w:rFonts w:ascii="Consolas" w:hAnsi="Consolas"/>
                 <w:b/>
                 <w:color w:val="000000"/>
-                <w:sz w:val="18"/>
-                <w:szCs w:val="18"/>
+                <w:sz w:val="16"/>
+                <w:szCs w:val="16"/>
                 <w:shd w:val="clear" w:color="auto" w:fill="FFFFFF"/>
               </w:rPr>
+            </w:pPr>
+            <w:r>
+              <w:rPr>
+                <w:rFonts w:ascii="Consolas" w:hAnsi="Consolas"/>
+                <w:b/>
+                <w:color w:val="000000"/>
+                <w:sz w:val="16"/>
+                <w:szCs w:val="16"/>
+                <w:shd w:val="clear" w:color="auto" w:fill="FFFFFF"/>
+              </w:rPr>
               <w:t>Amount Paid</w:t>
             </w:r>
           </w:p>
         </w:tc>
         <w:tc>
           <w:tcPr>
-            <w:tcW w:w="1559" w:type="dxa"/>
-            <w:vAlign w:val="center"/>
-          </w:tcPr>
-          <w:p>
-            <w:pPr>
-              <w:jc w:val="center"/>
-              <w:rPr>
-                <w:b/>
-                <w:sz w:val="18"/>
-                <w:szCs w:val="18"/>
-              </w:rPr>
-            </w:pPr>
-            <w:r>
+            <w:tcW w:w="1134" w:type="dxa"/>
+            <w:vAlign w:val="center"/>
+          </w:tcPr>
+          <w:p>
+            <w:pPr>
+              <w:jc w:val="center"/>
               <w:rPr>
                 <w:rFonts w:ascii="Consolas" w:hAnsi="Consolas"/>
                 <w:b/>
                 <w:color w:val="000000"/>
-                <w:sz w:val="18"/>
-                <w:szCs w:val="18"/>
+                <w:sz w:val="16"/>
+                <w:szCs w:val="16"/>
                 <w:shd w:val="clear" w:color="auto" w:fill="FFFFFF"/>
               </w:rPr>
+            </w:pPr>
+            <w:r>
+              <w:rPr>
+                <w:rFonts w:ascii="Consolas" w:hAnsi="Consolas"/>
+                <w:b/>
+                <w:color w:val="000000"/>
+                <w:sz w:val="16"/>
+                <w:szCs w:val="16"/>
+                <w:shd w:val="clear" w:color="auto" w:fill="FFFFFF"/>
+              </w:rPr>
               <w:t>Payment Date</w:t>
             </w:r>
           </w:p>
         </w:tc>
         <w:tc>
           <w:tcPr>
-            <w:tcW w:w="1701" w:type="dxa"/>
-            <w:vAlign w:val="center"/>
-          </w:tcPr>
-          <w:p>
-            <w:pPr>
-              <w:jc w:val="center"/>
+            <w:tcW w:w="851" w:type="dxa"/>
+            <w:vAlign w:val="center"/>
+          </w:tcPr>
+          <w:p>
+            <w:pPr>
+              <w:jc w:val="center"/>
+              <w:rPr>
+                <w:b/>
+                <w:sz w:val="16"/>
+                <w:szCs w:val="16"/>
+              </w:rPr>
+            </w:pPr>
+            <w:r>
               <w:rPr>
                 <w:rFonts w:ascii="Consolas" w:hAnsi="Consolas"/>
                 <w:b/>
                 <w:color w:val="000000"/>
-                <w:sz w:val="18"/>
-                <w:szCs w:val="18"/>
+                <w:sz w:val="16"/>
+                <w:szCs w:val="16"/>
                 <w:shd w:val="clear" w:color="auto" w:fill="FFFFFF"/>
               </w:rPr>
+              <w:t>Invoice Number</w:t>
+            </w:r>
+          </w:p>
+        </w:tc>
+        <w:tc>
+          <w:tcPr>
+            <w:tcW w:w="850" w:type="dxa"/>
+            <w:vAlign w:val="center"/>
+          </w:tcPr>
+          <w:p>
+            <w:pPr>
+              <w:jc w:val="center"/>
+              <w:rPr>
+                <w:b/>
+                <w:sz w:val="16"/>
+                <w:szCs w:val="16"/>
+              </w:rPr>
             </w:pPr>
             <w:r>
               <w:rPr>
                 <w:rFonts w:ascii="Consolas" w:hAnsi="Consolas"/>
                 <w:b/>
                 <w:color w:val="000000"/>
-                <w:sz w:val="18"/>
-                <w:szCs w:val="18"/>
-                <w:shd w:val="clear" w:color="auto" w:fill="FFFFFF"/>
-              </w:rPr>
-              <w:t>Invoice Number</w:t>
-            </w:r>
-          </w:p>
-        </w:tc>
-        <w:tc>
-          <w:tcPr>
-            <w:tcW w:w="1276" w:type="dxa"/>
-            <w:vAlign w:val="center"/>
-          </w:tcPr>
-          <w:p>
-            <w:pPr>
-              <w:jc w:val="center"/>
-              <w:rPr>
-                <w:rFonts w:ascii="Consolas" w:hAnsi="Consolas"/>
-                <w:b/>
-                <w:color w:val="000000"/>
-                <w:sz w:val="18"/>
-                <w:szCs w:val="18"/>
-                <w:shd w:val="clear" w:color="auto" w:fill="FFFFFF"/>
-              </w:rPr>
-            </w:pPr>
-            <w:r>
-              <w:rPr>
-                <w:rFonts w:ascii="Consolas" w:hAnsi="Consolas"/>
-                <w:b/>
-                <w:color w:val="000000"/>
-                <w:sz w:val="18"/>
-                <w:szCs w:val="18"/>
+                <w:sz w:val="16"/>
+                <w:szCs w:val="16"/>
                 <w:shd w:val="clear" w:color="auto" w:fill="FFFFFF"/>
               </w:rPr>
               <w:t>Status</w:t>
@@ -330,11 +398,11 @@
       </w:tr>
       <w:tr>
         <w:trPr>
-          <w:trHeight w:val="1397"/>
+          <w:trHeight w:val="1266"/>
         </w:trPr>
         <w:tc>
           <w:tcPr>
-            <w:tcW w:w="1696" w:type="dxa"/>
+            <w:tcW w:w="1135" w:type="dxa"/>
             <w:vAlign w:val="center"/>
           </w:tcPr>
           <w:p>
@@ -375,7 +443,7 @@
         </w:tc>
         <w:tc>
           <w:tcPr>
-            <w:tcW w:w="1701" w:type="dxa"/>
+            <w:tcW w:w="1128" w:type="dxa"/>
             <w:vAlign w:val="center"/>
           </w:tcPr>
           <w:p>
@@ -437,6 +505,89 @@
                 <w:sz w:val="12"/>
                 <w:szCs w:val="12"/>
               </w:rPr>
+              <w:t>accNum</w:t>
+            </w:r>
+            <w:proofErr w:type="spellEnd"/>
+            <w:r>
+              <w:rPr>
+                <w:sz w:val="12"/>
+                <w:szCs w:val="12"/>
+              </w:rPr>
+              <w:t>}</w:t>
+            </w:r>
+          </w:p>
+        </w:tc>
+        <w:tc>
+          <w:tcPr>
+            <w:tcW w:w="1276" w:type="dxa"/>
+            <w:vAlign w:val="center"/>
+          </w:tcPr>
+          <w:p>
+            <w:pPr>
+              <w:jc w:val="center"/>
+              <w:rPr>
+                <w:sz w:val="12"/>
+                <w:szCs w:val="12"/>
+              </w:rPr>
+            </w:pPr>
+            <w:r>
+              <w:rPr>
+                <w:sz w:val="12"/>
+                <w:szCs w:val="12"/>
+              </w:rPr>
+              <w:t>$</w:t>
+            </w:r>
+            <w:r>
+              <w:rPr>
+                <w:sz w:val="12"/>
+                <w:szCs w:val="12"/>
+              </w:rPr>
+              <w:t>{</w:t>
+            </w:r>
+            <w:proofErr w:type="spellStart"/>
+            <w:r>
+              <w:rPr>
+                <w:sz w:val="12"/>
+                <w:szCs w:val="12"/>
+              </w:rPr>
+              <w:t>ifscCode</w:t>
+            </w:r>
+            <w:proofErr w:type="spellEnd"/>
+            <w:r>
+              <w:rPr>
+                <w:sz w:val="12"/>
+                <w:szCs w:val="12"/>
+              </w:rPr>
+              <w:t>}</w:t>
+            </w:r>
+          </w:p>
+        </w:tc>
+        <w:tc>
+          <w:tcPr>
+            <w:tcW w:w="992" w:type="dxa"/>
+            <w:vAlign w:val="center"/>
+          </w:tcPr>
+          <w:p>
+            <w:pPr>
+              <w:jc w:val="center"/>
+              <w:rPr>
+                <w:sz w:val="12"/>
+                <w:szCs w:val="12"/>
+              </w:rPr>
+            </w:pPr>
+            <w:r>
+              <w:rPr>
+                <w:sz w:val="12"/>
+                <w:szCs w:val="12"/>
+              </w:rPr>
+              <w:t>${</w:t>
+            </w:r>
+            <w:proofErr w:type="spellStart"/>
+            <w:r>
+              <w:rPr>
+                <w:sz w:val="12"/>
+                <w:szCs w:val="12"/>
+              </w:rPr>
               <w:t>pgName</w:t>
             </w:r>
             <w:proofErr w:type="spellEnd"/>
@@ -451,7 +602,7 @@
         </w:tc>
         <w:tc>
           <w:tcPr>
-            <w:tcW w:w="2268" w:type="dxa"/>
+            <w:tcW w:w="2410" w:type="dxa"/>
             <w:vAlign w:val="center"/>
           </w:tcPr>
           <w:p>
@@ -489,7 +640,7 @@
         </w:tc>
         <w:tc>
           <w:tcPr>
-            <w:tcW w:w="1139" w:type="dxa"/>
+            <w:tcW w:w="1134" w:type="dxa"/>
             <w:vAlign w:val="center"/>
           </w:tcPr>
           <w:p>
@@ -527,7 +678,7 @@
         </w:tc>
         <w:tc>
           <w:tcPr>
-            <w:tcW w:w="1276" w:type="dxa"/>
+            <w:tcW w:w="992" w:type="dxa"/>
             <w:vAlign w:val="center"/>
           </w:tcPr>
           <w:p>
@@ -565,7 +716,43 @@
         </w:tc>
         <w:tc>
           <w:tcPr>
-            <w:tcW w:w="1418" w:type="dxa"/>
+            <w:tcW w:w="1134" w:type="dxa"/>
+            <w:vAlign w:val="center"/>
+          </w:tcPr>
+          <w:p>
+            <w:pPr>
+              <w:jc w:val="center"/>
+              <w:rPr>
+                <w:sz w:val="12"/>
+                <w:szCs w:val="12"/>
+              </w:rPr>
+            </w:pPr>
+            <w:r>
+              <w:rPr>
+                <w:sz w:val="12"/>
+                <w:szCs w:val="12"/>
+              </w:rPr>
+              <w:t>$</w:t>
+            </w:r>
+            <w:r>
+              <w:rPr>
+                <w:sz w:val="12"/>
+                <w:szCs w:val="12"/>
+              </w:rPr>
+              <w:t>{Amount</w:t>
+            </w:r>
+            <w:r>
+              <w:rPr>
+                <w:sz w:val="12"/>
+                <w:szCs w:val="12"/>
+              </w:rPr>
+              <w:t>}</w:t>
+            </w:r>
+          </w:p>
+        </w:tc>
+        <w:tc>
+          <w:tcPr>
+            <w:tcW w:w="992" w:type="dxa"/>
             <w:vAlign w:val="center"/>
           </w:tcPr>
           <w:p>
@@ -589,7 +776,7 @@
                 <w:sz w:val="12"/>
                 <w:szCs w:val="12"/>
               </w:rPr>
-              <w:t>refundableAmount</w:t>
+              <w:t>amountPaid</w:t>
             </w:r>
             <w:proofErr w:type="spellEnd"/>
             <w:r>
@@ -603,7 +790,7 @@
         </w:tc>
         <w:tc>
           <w:tcPr>
-            <w:tcW w:w="1417" w:type="dxa"/>
+            <w:tcW w:w="1134" w:type="dxa"/>
             <w:vAlign w:val="center"/>
           </w:tcPr>
           <w:p>
@@ -627,7 +814,7 @@
                 <w:sz w:val="12"/>
                 <w:szCs w:val="12"/>
               </w:rPr>
-              <w:t>amountPaid</w:t>
+              <w:t>paymentDate</w:t>
             </w:r>
             <w:proofErr w:type="spellEnd"/>
             <w:r>
@@ -641,7 +828,7 @@
         </w:tc>
         <w:tc>
           <w:tcPr>
-            <w:tcW w:w="1559" w:type="dxa"/>
+            <w:tcW w:w="851" w:type="dxa"/>
             <w:vAlign w:val="center"/>
           </w:tcPr>
           <w:p>
@@ -665,7 +852,7 @@
                 <w:sz w:val="12"/>
                 <w:szCs w:val="12"/>
               </w:rPr>
-              <w:t>paymentDate</w:t>
+              <w:t>invoiceNo</w:t>
             </w:r>
             <w:proofErr w:type="spellEnd"/>
             <w:r>
@@ -679,7 +866,7 @@
         </w:tc>
         <w:tc>
           <w:tcPr>
-            <w:tcW w:w="1701" w:type="dxa"/>
+            <w:tcW w:w="850" w:type="dxa"/>
             <w:vAlign w:val="center"/>
           </w:tcPr>
           <w:p>
@@ -697,43 +884,12 @@
               </w:rPr>
               <w:t>${</w:t>
             </w:r>
-            <w:proofErr w:type="spellStart"/>
-            <w:r>
-              <w:rPr>
-                <w:sz w:val="12"/>
-                <w:szCs w:val="12"/>
-              </w:rPr>
-              <w:t>invoiceNo</w:t>
-            </w:r>
-            <w:proofErr w:type="spellEnd"/>
-            <w:r>
-              <w:rPr>
-                <w:sz w:val="12"/>
-                <w:szCs w:val="12"/>
-              </w:rPr>
-              <w:t>}</w:t>
-            </w:r>
-          </w:p>
-        </w:tc>
-        <w:tc>
-          <w:tcPr>
-            <w:tcW w:w="1276" w:type="dxa"/>
-            <w:vAlign w:val="center"/>
-          </w:tcPr>
-          <w:p>
-            <w:pPr>
-              <w:jc w:val="center"/>
-              <w:rPr>
-                <w:sz w:val="12"/>
-                <w:szCs w:val="12"/>
-              </w:rPr>
-            </w:pPr>
-            <w:r>
-              <w:rPr>
-                <w:sz w:val="12"/>
-                <w:szCs w:val="12"/>
-              </w:rPr>
-              <w:t>${status</w:t>
+            <w:r>
+              <w:rPr>
+                <w:sz w:val="12"/>
+                <w:szCs w:val="12"/>
+              </w:rPr>
+              <w:t>status</w:t>
             </w:r>
             <w:r>
               <w:rPr>
@@ -747,15 +903,29 @@
       </w:tr>
     </w:tbl>
     <w:p/>
+    <w:p/>
+    <w:p/>
+    <w:p>
+      <w:pPr>
+        <w:tabs>
+          <w:tab w:val="left" w:pos="2970"/>
+        </w:tabs>
+      </w:pPr>
+      <w:r>
+        <w:tab/>
+      </w:r>
+    </w:p>
+    <w:p>
+      <w:bookmarkStart w:id="0" w:name="_GoBack"/>
+      <w:bookmarkEnd w:id="0"/>
+    </w:p>
     <w:sectPr>
       <w:headerReference w:type="even" r:id="rId7"/>
       <w:headerReference w:type="default" r:id="rId8"/>
-      <w:footerReference w:type="even" r:id="rId9"/>
-      <w:footerReference w:type="default" r:id="rId10"/>
-      <w:headerReference w:type="first" r:id="rId11"/>
-      <w:footerReference w:type="first" r:id="rId12"/>
+      <w:footerReference w:type="default" r:id="rId9"/>
+      <w:headerReference w:type="first" r:id="rId10"/>
       <w:pgSz w:w="16838" w:h="11906" w:orient="landscape"/>
-      <w:pgMar w:top="1440" w:right="1440" w:bottom="1440" w:left="1440" w:header="0" w:footer="680" w:gutter="0"/>
+      <w:pgMar w:top="1440" w:right="1440" w:bottom="1440" w:left="1440" w:header="57" w:footer="680" w:gutter="0"/>
       <w:cols w:space="708"/>
       <w:docGrid w:linePitch="360"/>
     </w:sectPr>
@@ -764,7 +934,7 @@
 </file>
 
 <file path=word/endnotes.xml><?xml version="1.0" encoding="utf-8"?>
-<w:endnotes xmlns:wpc="http://schemas.microsoft.com/office/word/2010/wordprocessingCanvas" xmlns:cx="http://schemas.microsoft.com/office/drawing/2014/chartex" xmlns:mc="http://schemas.openxmlformats.org/markup-compatibility/2006" xmlns:o="urn:schemas-microsoft-com:office:office" xmlns:r="http://schemas.openxmlformats.org/officeDocument/2006/relationships" xmlns:m="http://schemas.openxmlformats.org/officeDocument/2006/math" xmlns:v="urn:schemas-microsoft-com:vml" xmlns:wp14="http://schemas.microsoft.com/office/word/2010/wordprocessingDrawing" xmlns:wp="http://schemas.openxmlformats.org/drawingml/2006/wordprocessingDrawing" xmlns:w10="urn:schemas-microsoft-com:office:word" xmlns:w="http://schemas.openxmlformats.org/wordprocessingml/2006/main" xmlns:w14="http://schemas.microsoft.com/office/word/2010/wordml" xmlns:w15="http://schemas.microsoft.com/office/word/2012/wordml" xmlns:w16se="http://schemas.microsoft.com/office/word/2015/wordml/symex" xmlns:wpg="http://schemas.microsoft.com/office/word/2010/wordprocessingGroup" xmlns:wpi="http://schemas.microsoft.com/office/word/2010/wordprocessingInk" xmlns:wne="http://schemas.microsoft.com/office/word/2006/wordml" xmlns:wps="http://schemas.microsoft.com/office/word/2010/wordprocessingShape" mc:Ignorable="w14 w15 w16se wp14">
+<w:endnotes xmlns:wpc="http://schemas.microsoft.com/office/word/2010/wordprocessingCanvas" xmlns:cx="http://schemas.microsoft.com/office/drawing/2014/chartex" xmlns:cx1="http://schemas.microsoft.com/office/drawing/2015/9/8/chartex" xmlns:mc="http://schemas.openxmlformats.org/markup-compatibility/2006" xmlns:o="urn:schemas-microsoft-com:office:office" xmlns:r="http://schemas.openxmlformats.org/officeDocument/2006/relationships" xmlns:m="http://schemas.openxmlformats.org/officeDocument/2006/math" xmlns:v="urn:schemas-microsoft-com:vml" xmlns:wp14="http://schemas.microsoft.com/office/word/2010/wordprocessingDrawing" xmlns:wp="http://schemas.openxmlformats.org/drawingml/2006/wordprocessingDrawing" xmlns:w10="urn:schemas-microsoft-com:office:word" xmlns:w="http://schemas.openxmlformats.org/wordprocessingml/2006/main" xmlns:w14="http://schemas.microsoft.com/office/word/2010/wordml" xmlns:w15="http://schemas.microsoft.com/office/word/2012/wordml" xmlns:w16se="http://schemas.microsoft.com/office/word/2015/wordml/symex" xmlns:wpg="http://schemas.microsoft.com/office/word/2010/wordprocessingGroup" xmlns:wpi="http://schemas.microsoft.com/office/word/2010/wordprocessingInk" xmlns:wne="http://schemas.microsoft.com/office/word/2006/wordml" xmlns:wps="http://schemas.microsoft.com/office/word/2010/wordprocessingShape" mc:Ignorable="w14 w15 w16se wp14">
   <w:endnote w:type="separator" w:id="-1">
     <w:p>
       <w:pPr>
@@ -789,17 +959,7 @@
 </file>
 
 <file path=word/footer1.xml><?xml version="1.0" encoding="utf-8"?>
-<w:ftr xmlns:wpc="http://schemas.microsoft.com/office/word/2010/wordprocessingCanvas" xmlns:cx="http://schemas.microsoft.com/office/drawing/2014/chartex" xmlns:mc="http://schemas.openxmlformats.org/markup-compatibility/2006" xmlns:o="urn:schemas-microsoft-com:office:office" xmlns:r="http://schemas.openxmlformats.org/officeDocument/2006/relationships" xmlns:m="http://schemas.openxmlformats.org/officeDocument/2006/math" xmlns:v="urn:schemas-microsoft-com:vml" xmlns:wp14="http://schemas.microsoft.com/office/word/2010/wordprocessingDrawing" xmlns:wp="http://schemas.openxmlformats.org/drawingml/2006/wordprocessingDrawing" xmlns:w10="urn:schemas-microsoft-com:office:word" xmlns:w="http://schemas.openxmlformats.org/wordprocessingml/2006/main" xmlns:w14="http://schemas.microsoft.com/office/word/2010/wordml" xmlns:w15="http://schemas.microsoft.com/office/word/2012/wordml" xmlns:w16se="http://schemas.microsoft.com/office/word/2015/wordml/symex" xmlns:wpg="http://schemas.microsoft.com/office/word/2010/wordprocessingGroup" xmlns:wpi="http://schemas.microsoft.com/office/word/2010/wordprocessingInk" xmlns:wne="http://schemas.microsoft.com/office/word/2006/wordml" xmlns:wps="http://schemas.microsoft.com/office/word/2010/wordprocessingShape" mc:Ignorable="w14 w15 w16se wp14">
-  <w:p>
-    <w:pPr>
-      <w:pStyle w:val="Footer"/>
-    </w:pPr>
-  </w:p>
-</w:ftr>
-</file>
-
-<file path=word/footer2.xml><?xml version="1.0" encoding="utf-8"?>
-<w:ftr xmlns:wpc="http://schemas.microsoft.com/office/word/2010/wordprocessingCanvas" xmlns:cx="http://schemas.microsoft.com/office/drawing/2014/chartex" xmlns:mc="http://schemas.openxmlformats.org/markup-compatibility/2006" xmlns:o="urn:schemas-microsoft-com:office:office" xmlns:r="http://schemas.openxmlformats.org/officeDocument/2006/relationships" xmlns:m="http://schemas.openxmlformats.org/officeDocument/2006/math" xmlns:v="urn:schemas-microsoft-com:vml" xmlns:wp14="http://schemas.microsoft.com/office/word/2010/wordprocessingDrawing" xmlns:wp="http://schemas.openxmlformats.org/drawingml/2006/wordprocessingDrawing" xmlns:w10="urn:schemas-microsoft-com:office:word" xmlns:w="http://schemas.openxmlformats.org/wordprocessingml/2006/main" xmlns:w14="http://schemas.microsoft.com/office/word/2010/wordml" xmlns:w15="http://schemas.microsoft.com/office/word/2012/wordml" xmlns:w16se="http://schemas.microsoft.com/office/word/2015/wordml/symex" xmlns:wpg="http://schemas.microsoft.com/office/word/2010/wordprocessingGroup" xmlns:wpi="http://schemas.microsoft.com/office/word/2010/wordprocessingInk" xmlns:wne="http://schemas.microsoft.com/office/word/2006/wordml" xmlns:wps="http://schemas.microsoft.com/office/word/2010/wordprocessingShape" mc:Ignorable="w14 w15 w16se wp14">
+<w:ftr xmlns:wpc="http://schemas.microsoft.com/office/word/2010/wordprocessingCanvas" xmlns:cx="http://schemas.microsoft.com/office/drawing/2014/chartex" xmlns:cx1="http://schemas.microsoft.com/office/drawing/2015/9/8/chartex" xmlns:mc="http://schemas.openxmlformats.org/markup-compatibility/2006" xmlns:o="urn:schemas-microsoft-com:office:office" xmlns:r="http://schemas.openxmlformats.org/officeDocument/2006/relationships" xmlns:m="http://schemas.openxmlformats.org/officeDocument/2006/math" xmlns:v="urn:schemas-microsoft-com:vml" xmlns:wp14="http://schemas.microsoft.com/office/word/2010/wordprocessingDrawing" xmlns:wp="http://schemas.openxmlformats.org/drawingml/2006/wordprocessingDrawing" xmlns:w10="urn:schemas-microsoft-com:office:word" xmlns:w="http://schemas.openxmlformats.org/wordprocessingml/2006/main" xmlns:w14="http://schemas.microsoft.com/office/word/2010/wordml" xmlns:w15="http://schemas.microsoft.com/office/word/2012/wordml" xmlns:w16se="http://schemas.microsoft.com/office/word/2015/wordml/symex" xmlns:wpg="http://schemas.microsoft.com/office/word/2010/wordprocessingGroup" xmlns:wpi="http://schemas.microsoft.com/office/word/2010/wordprocessingInk" xmlns:wne="http://schemas.microsoft.com/office/word/2006/wordml" xmlns:wps="http://schemas.microsoft.com/office/word/2010/wordprocessingShape" mc:Ignorable="w14 w15 w16se wp14">
   <w:p>
     <w:pPr>
       <w:tabs>
@@ -809,115 +969,129 @@
       <w:ind w:right="260"/>
       <w:jc w:val="right"/>
       <w:rPr>
+        <w:rFonts w:ascii="Consolas" w:hAnsi="Consolas"/>
         <w:color w:val="222A35" w:themeColor="text2" w:themeShade="80"/>
-        <w:sz w:val="24"/>
-        <w:szCs w:val="24"/>
+        <w:sz w:val="16"/>
+        <w:szCs w:val="16"/>
       </w:rPr>
     </w:pPr>
     <w:r>
       <w:rPr>
+        <w:rFonts w:ascii="Consolas" w:hAnsi="Consolas"/>
         <w:color w:val="8496B0" w:themeColor="text2" w:themeTint="99"/>
         <w:spacing w:val="60"/>
-        <w:sz w:val="24"/>
-        <w:szCs w:val="24"/>
+        <w:sz w:val="16"/>
+        <w:szCs w:val="16"/>
       </w:rPr>
       <w:t>Page</w:t>
     </w:r>
     <w:r>
       <w:rPr>
+        <w:rFonts w:ascii="Consolas" w:hAnsi="Consolas"/>
         <w:color w:val="8496B0" w:themeColor="text2" w:themeTint="99"/>
-        <w:sz w:val="24"/>
-        <w:szCs w:val="24"/>
+        <w:sz w:val="16"/>
+        <w:szCs w:val="16"/>
       </w:rPr>
       <w:t xml:space="preserve"> </w:t>
     </w:r>
     <w:r>
       <w:rPr>
+        <w:rFonts w:ascii="Consolas" w:hAnsi="Consolas"/>
         <w:color w:val="323E4F" w:themeColor="text2" w:themeShade="BF"/>
-        <w:sz w:val="24"/>
-        <w:szCs w:val="24"/>
+        <w:sz w:val="16"/>
+        <w:szCs w:val="16"/>
       </w:rPr>
       <w:fldChar w:fldCharType="begin"/>
     </w:r>
     <w:r>
       <w:rPr>
+        <w:rFonts w:ascii="Consolas" w:hAnsi="Consolas"/>
         <w:color w:val="323E4F" w:themeColor="text2" w:themeShade="BF"/>
-        <w:sz w:val="24"/>
-        <w:szCs w:val="24"/>
+        <w:sz w:val="16"/>
+        <w:szCs w:val="16"/>
       </w:rPr>
       <w:instrText xml:space="preserve"> PAGE   \* MERGEFORMAT </w:instrText>
     </w:r>
     <w:r>
       <w:rPr>
+        <w:rFonts w:ascii="Consolas" w:hAnsi="Consolas"/>
         <w:color w:val="323E4F" w:themeColor="text2" w:themeShade="BF"/>
-        <w:sz w:val="24"/>
-        <w:szCs w:val="24"/>
+        <w:sz w:val="16"/>
+        <w:szCs w:val="16"/>
       </w:rPr>
       <w:fldChar w:fldCharType="separate"/>
     </w:r>
     <w:r>
       <w:rPr>
+        <w:rFonts w:ascii="Consolas" w:hAnsi="Consolas"/>
         <w:noProof/>
         <w:color w:val="323E4F" w:themeColor="text2" w:themeShade="BF"/>
-        <w:sz w:val="24"/>
-        <w:szCs w:val="24"/>
+        <w:sz w:val="16"/>
+        <w:szCs w:val="16"/>
       </w:rPr>
       <w:t>1</w:t>
     </w:r>
     <w:r>
       <w:rPr>
+        <w:rFonts w:ascii="Consolas" w:hAnsi="Consolas"/>
         <w:color w:val="323E4F" w:themeColor="text2" w:themeShade="BF"/>
-        <w:sz w:val="24"/>
-        <w:szCs w:val="24"/>
+        <w:sz w:val="16"/>
+        <w:szCs w:val="16"/>
       </w:rPr>
       <w:fldChar w:fldCharType="end"/>
     </w:r>
     <w:r>
       <w:rPr>
+        <w:rFonts w:ascii="Consolas" w:hAnsi="Consolas"/>
         <w:color w:val="323E4F" w:themeColor="text2" w:themeShade="BF"/>
-        <w:sz w:val="24"/>
-        <w:szCs w:val="24"/>
+        <w:sz w:val="16"/>
+        <w:szCs w:val="16"/>
       </w:rPr>
       <w:t xml:space="preserve"> | </w:t>
     </w:r>
     <w:r>
       <w:rPr>
+        <w:rFonts w:ascii="Consolas" w:hAnsi="Consolas"/>
         <w:color w:val="323E4F" w:themeColor="text2" w:themeShade="BF"/>
-        <w:sz w:val="24"/>
-        <w:szCs w:val="24"/>
+        <w:sz w:val="16"/>
+        <w:szCs w:val="16"/>
       </w:rPr>
       <w:fldChar w:fldCharType="begin"/>
     </w:r>
     <w:r>
       <w:rPr>
+        <w:rFonts w:ascii="Consolas" w:hAnsi="Consolas"/>
         <w:color w:val="323E4F" w:themeColor="text2" w:themeShade="BF"/>
-        <w:sz w:val="24"/>
-        <w:szCs w:val="24"/>
+        <w:sz w:val="16"/>
+        <w:szCs w:val="16"/>
       </w:rPr>
       <w:instrText xml:space="preserve"> NUMPAGES  \* Arabic  \* MERGEFORMAT </w:instrText>
     </w:r>
     <w:r>
       <w:rPr>
+        <w:rFonts w:ascii="Consolas" w:hAnsi="Consolas"/>
         <w:color w:val="323E4F" w:themeColor="text2" w:themeShade="BF"/>
-        <w:sz w:val="24"/>
-        <w:szCs w:val="24"/>
+        <w:sz w:val="16"/>
+        <w:szCs w:val="16"/>
       </w:rPr>
       <w:fldChar w:fldCharType="separate"/>
     </w:r>
     <w:r>
       <w:rPr>
+        <w:rFonts w:ascii="Consolas" w:hAnsi="Consolas"/>
         <w:noProof/>
         <w:color w:val="323E4F" w:themeColor="text2" w:themeShade="BF"/>
-        <w:sz w:val="24"/>
-        <w:szCs w:val="24"/>
+        <w:sz w:val="16"/>
+        <w:szCs w:val="16"/>
       </w:rPr>
       <w:t>1</w:t>
     </w:r>
     <w:r>
       <w:rPr>
+        <w:rFonts w:ascii="Consolas" w:hAnsi="Consolas"/>
         <w:color w:val="323E4F" w:themeColor="text2" w:themeShade="BF"/>
-        <w:sz w:val="24"/>
-        <w:szCs w:val="24"/>
+        <w:sz w:val="16"/>
+        <w:szCs w:val="16"/>
       </w:rPr>
       <w:fldChar w:fldCharType="end"/>
     </w:r>
@@ -925,42 +1099,72 @@
   <w:p>
     <w:pPr>
       <w:pStyle w:val="Footer"/>
+      <w:rPr>
+        <w:sz w:val="16"/>
+        <w:szCs w:val="16"/>
+      </w:rPr>
     </w:pPr>
-    <w:r>
-      <w:t xml:space="preserve">Printed </w:t>
-    </w:r>
-    <w:proofErr w:type="gramStart"/>
-    <w:r>
-      <w:t>on :</w:t>
-    </w:r>
-    <w:proofErr w:type="gramEnd"/>
-    <w:r>
-      <w:t xml:space="preserve"> ${</w:t>
-    </w:r>
-    <w:proofErr w:type="spellStart"/>
-    <w:r>
-      <w:t>printedOn</w:t>
-    </w:r>
-    <w:proofErr w:type="spellEnd"/>
-    <w:r>
-      <w:t>}</w:t>
-    </w:r>
   </w:p>
-</w:ftr>
-</file>
-
-<file path=word/footer3.xml><?xml version="1.0" encoding="utf-8"?>
-<w:ftr xmlns:wpc="http://schemas.microsoft.com/office/word/2010/wordprocessingCanvas" xmlns:cx="http://schemas.microsoft.com/office/drawing/2014/chartex" xmlns:mc="http://schemas.openxmlformats.org/markup-compatibility/2006" xmlns:o="urn:schemas-microsoft-com:office:office" xmlns:r="http://schemas.openxmlformats.org/officeDocument/2006/relationships" xmlns:m="http://schemas.openxmlformats.org/officeDocument/2006/math" xmlns:v="urn:schemas-microsoft-com:vml" xmlns:wp14="http://schemas.microsoft.com/office/word/2010/wordprocessingDrawing" xmlns:wp="http://schemas.openxmlformats.org/drawingml/2006/wordprocessingDrawing" xmlns:w10="urn:schemas-microsoft-com:office:word" xmlns:w="http://schemas.openxmlformats.org/wordprocessingml/2006/main" xmlns:w14="http://schemas.microsoft.com/office/word/2010/wordml" xmlns:w15="http://schemas.microsoft.com/office/word/2012/wordml" xmlns:w16se="http://schemas.microsoft.com/office/word/2015/wordml/symex" xmlns:wpg="http://schemas.microsoft.com/office/word/2010/wordprocessingGroup" xmlns:wpi="http://schemas.microsoft.com/office/word/2010/wordprocessingInk" xmlns:wne="http://schemas.microsoft.com/office/word/2006/wordml" xmlns:wps="http://schemas.microsoft.com/office/word/2010/wordprocessingShape" mc:Ignorable="w14 w15 w16se wp14">
   <w:p>
     <w:pPr>
       <w:pStyle w:val="Footer"/>
+      <w:rPr>
+        <w:sz w:val="16"/>
+        <w:szCs w:val="16"/>
+      </w:rPr>
     </w:pPr>
+    <w:r>
+      <w:rPr>
+        <w:sz w:val="16"/>
+        <w:szCs w:val="16"/>
+      </w:rPr>
+      <w:t xml:space="preserve">Printed </w:t>
+    </w:r>
+    <w:proofErr w:type="gramStart"/>
+    <w:r>
+      <w:rPr>
+        <w:sz w:val="16"/>
+        <w:szCs w:val="16"/>
+      </w:rPr>
+      <w:t>on :</w:t>
+    </w:r>
+    <w:proofErr w:type="gramEnd"/>
+    <w:r>
+      <w:rPr>
+        <w:sz w:val="16"/>
+        <w:szCs w:val="16"/>
+      </w:rPr>
+      <w:t xml:space="preserve"> </w:t>
+    </w:r>
+    <w:r>
+      <w:rPr>
+        <w:sz w:val="16"/>
+        <w:szCs w:val="16"/>
+      </w:rPr>
+      <w:t>${</w:t>
+    </w:r>
+    <w:proofErr w:type="spellStart"/>
+    <w:r>
+      <w:rPr>
+        <w:sz w:val="16"/>
+        <w:szCs w:val="16"/>
+      </w:rPr>
+      <w:t>printedOn</w:t>
+    </w:r>
+    <w:proofErr w:type="spellEnd"/>
+    <w:r>
+      <w:rPr>
+        <w:sz w:val="16"/>
+        <w:szCs w:val="16"/>
+      </w:rPr>
+      <w:t>}</w:t>
+    </w:r>
   </w:p>
 </w:ftr>
 </file>
 
 <file path=word/footnotes.xml><?xml version="1.0" encoding="utf-8"?>
-<w:footnotes xmlns:wpc="http://schemas.microsoft.com/office/word/2010/wordprocessingCanvas" xmlns:cx="http://schemas.microsoft.com/office/drawing/2014/chartex" xmlns:mc="http://schemas.openxmlformats.org/markup-compatibility/2006" xmlns:o="urn:schemas-microsoft-com:office:office" xmlns:r="http://schemas.openxmlformats.org/officeDocument/2006/relationships" xmlns:m="http://schemas.openxmlformats.org/officeDocument/2006/math" xmlns:v="urn:schemas-microsoft-com:vml" xmlns:wp14="http://schemas.microsoft.com/office/word/2010/wordprocessingDrawing" xmlns:wp="http://schemas.openxmlformats.org/drawingml/2006/wordprocessingDrawing" xmlns:w10="urn:schemas-microsoft-com:office:word" xmlns:w="http://schemas.openxmlformats.org/wordprocessingml/2006/main" xmlns:w14="http://schemas.microsoft.com/office/word/2010/wordml" xmlns:w15="http://schemas.microsoft.com/office/word/2012/wordml" xmlns:w16se="http://schemas.microsoft.com/office/word/2015/wordml/symex" xmlns:wpg="http://schemas.microsoft.com/office/word/2010/wordprocessingGroup" xmlns:wpi="http://schemas.microsoft.com/office/word/2010/wordprocessingInk" xmlns:wne="http://schemas.microsoft.com/office/word/2006/wordml" xmlns:wps="http://schemas.microsoft.com/office/word/2010/wordprocessingShape" mc:Ignorable="w14 w15 w16se wp14">
+<w:footnotes xmlns:wpc="http://schemas.microsoft.com/office/word/2010/wordprocessingCanvas" xmlns:cx="http://schemas.microsoft.com/office/drawing/2014/chartex" xmlns:cx1="http://schemas.microsoft.com/office/drawing/2015/9/8/chartex" xmlns:mc="http://schemas.openxmlformats.org/markup-compatibility/2006" xmlns:o="urn:schemas-microsoft-com:office:office" xmlns:r="http://schemas.openxmlformats.org/officeDocument/2006/relationships" xmlns:m="http://schemas.openxmlformats.org/officeDocument/2006/math" xmlns:v="urn:schemas-microsoft-com:vml" xmlns:wp14="http://schemas.microsoft.com/office/word/2010/wordprocessingDrawing" xmlns:wp="http://schemas.openxmlformats.org/drawingml/2006/wordprocessingDrawing" xmlns:w10="urn:schemas-microsoft-com:office:word" xmlns:w="http://schemas.openxmlformats.org/wordprocessingml/2006/main" xmlns:w14="http://schemas.microsoft.com/office/word/2010/wordml" xmlns:w15="http://schemas.microsoft.com/office/word/2012/wordml" xmlns:w16se="http://schemas.microsoft.com/office/word/2015/wordml/symex" xmlns:wpg="http://schemas.microsoft.com/office/word/2010/wordprocessingGroup" xmlns:wpi="http://schemas.microsoft.com/office/word/2010/wordprocessingInk" xmlns:wne="http://schemas.microsoft.com/office/word/2006/wordml" xmlns:wps="http://schemas.microsoft.com/office/word/2010/wordprocessingShape" mc:Ignorable="w14 w15 w16se wp14">
   <w:footnote w:type="separator" w:id="-1">
     <w:p>
       <w:pPr>
@@ -985,7 +1189,7 @@
 </file>
 
 <file path=word/header1.xml><?xml version="1.0" encoding="utf-8"?>
-<w:hdr xmlns:wpc="http://schemas.microsoft.com/office/word/2010/wordprocessingCanvas" xmlns:cx="http://schemas.microsoft.com/office/drawing/2014/chartex" xmlns:mc="http://schemas.openxmlformats.org/markup-compatibility/2006" xmlns:o="urn:schemas-microsoft-com:office:office" xmlns:r="http://schemas.openxmlformats.org/officeDocument/2006/relationships" xmlns:m="http://schemas.openxmlformats.org/officeDocument/2006/math" xmlns:v="urn:schemas-microsoft-com:vml" xmlns:wp14="http://schemas.microsoft.com/office/word/2010/wordprocessingDrawing" xmlns:wp="http://schemas.openxmlformats.org/drawingml/2006/wordprocessingDrawing" xmlns:w10="urn:schemas-microsoft-com:office:word" xmlns:w="http://schemas.openxmlformats.org/wordprocessingml/2006/main" xmlns:w14="http://schemas.microsoft.com/office/word/2010/wordml" xmlns:w15="http://schemas.microsoft.com/office/word/2012/wordml" xmlns:w16se="http://schemas.microsoft.com/office/word/2015/wordml/symex" xmlns:wpg="http://schemas.microsoft.com/office/word/2010/wordprocessingGroup" xmlns:wpi="http://schemas.microsoft.com/office/word/2010/wordprocessingInk" xmlns:wne="http://schemas.microsoft.com/office/word/2006/wordml" xmlns:wps="http://schemas.microsoft.com/office/word/2010/wordprocessingShape" mc:Ignorable="w14 w15 w16se wp14">
+<w:hdr xmlns:wpc="http://schemas.microsoft.com/office/word/2010/wordprocessingCanvas" xmlns:cx="http://schemas.microsoft.com/office/drawing/2014/chartex" xmlns:cx1="http://schemas.microsoft.com/office/drawing/2015/9/8/chartex" xmlns:mc="http://schemas.openxmlformats.org/markup-compatibility/2006" xmlns:o="urn:schemas-microsoft-com:office:office" xmlns:r="http://schemas.openxmlformats.org/officeDocument/2006/relationships" xmlns:m="http://schemas.openxmlformats.org/officeDocument/2006/math" xmlns:v="urn:schemas-microsoft-com:vml" xmlns:wp14="http://schemas.microsoft.com/office/word/2010/wordprocessingDrawing" xmlns:wp="http://schemas.openxmlformats.org/drawingml/2006/wordprocessingDrawing" xmlns:w10="urn:schemas-microsoft-com:office:word" xmlns:w="http://schemas.openxmlformats.org/wordprocessingml/2006/main" xmlns:w14="http://schemas.microsoft.com/office/word/2010/wordml" xmlns:w15="http://schemas.microsoft.com/office/word/2012/wordml" xmlns:w16se="http://schemas.microsoft.com/office/word/2015/wordml/symex" xmlns:wpg="http://schemas.microsoft.com/office/word/2010/wordprocessingGroup" xmlns:wpi="http://schemas.microsoft.com/office/word/2010/wordprocessingInk" xmlns:wne="http://schemas.microsoft.com/office/word/2006/wordml" xmlns:wps="http://schemas.microsoft.com/office/word/2010/wordprocessingShape" mc:Ignorable="w14 w15 w16se wp14">
   <w:p>
     <w:pPr>
       <w:pStyle w:val="Header"/>
@@ -995,7 +1199,7 @@
         <w:noProof/>
         <w:lang w:eastAsia="en-IN"/>
       </w:rPr>
-      <w:pict>
+      <w:pict w14:anchorId="5FA6D736">
         <v:shapetype id="_x0000_t75" coordsize="21600,21600" o:spt="75" o:preferrelative="t" path="m@4@5l@4@11@9@11@9@5xe" filled="f" stroked="f">
           <v:stroke joinstyle="miter"/>
           <v:formulas>
@@ -1026,7 +1230,7 @@
 </file>
 
 <file path=word/header2.xml><?xml version="1.0" encoding="utf-8"?>
-<w:hdr xmlns:wpc="http://schemas.microsoft.com/office/word/2010/wordprocessingCanvas" xmlns:cx="http://schemas.microsoft.com/office/drawing/2014/chartex" xmlns:mc="http://schemas.openxmlformats.org/markup-compatibility/2006" xmlns:o="urn:schemas-microsoft-com:office:office" xmlns:r="http://schemas.openxmlformats.org/officeDocument/2006/relationships" xmlns:m="http://schemas.openxmlformats.org/officeDocument/2006/math" xmlns:v="urn:schemas-microsoft-com:vml" xmlns:wp14="http://schemas.microsoft.com/office/word/2010/wordprocessingDrawing" xmlns:wp="http://schemas.openxmlformats.org/drawingml/2006/wordprocessingDrawing" xmlns:w10="urn:schemas-microsoft-com:office:word" xmlns:w="http://schemas.openxmlformats.org/wordprocessingml/2006/main" xmlns:w14="http://schemas.microsoft.com/office/word/2010/wordml" xmlns:w15="http://schemas.microsoft.com/office/word/2012/wordml" xmlns:w16se="http://schemas.microsoft.com/office/word/2015/wordml/symex" xmlns:wpg="http://schemas.microsoft.com/office/word/2010/wordprocessingGroup" xmlns:wpi="http://schemas.microsoft.com/office/word/2010/wordprocessingInk" xmlns:wne="http://schemas.microsoft.com/office/word/2006/wordml" xmlns:wps="http://schemas.microsoft.com/office/word/2010/wordprocessingShape" mc:Ignorable="w14 w15 w16se wp14">
+<w:hdr xmlns:wpc="http://schemas.microsoft.com/office/word/2010/wordprocessingCanvas" xmlns:cx="http://schemas.microsoft.com/office/drawing/2014/chartex" xmlns:cx1="http://schemas.microsoft.com/office/drawing/2015/9/8/chartex" xmlns:mc="http://schemas.openxmlformats.org/markup-compatibility/2006" xmlns:o="urn:schemas-microsoft-com:office:office" xmlns:r="http://schemas.openxmlformats.org/officeDocument/2006/relationships" xmlns:m="http://schemas.openxmlformats.org/officeDocument/2006/math" xmlns:v="urn:schemas-microsoft-com:vml" xmlns:wp14="http://schemas.microsoft.com/office/word/2010/wordprocessingDrawing" xmlns:wp="http://schemas.openxmlformats.org/drawingml/2006/wordprocessingDrawing" xmlns:w10="urn:schemas-microsoft-com:office:word" xmlns:w="http://schemas.openxmlformats.org/wordprocessingml/2006/main" xmlns:w14="http://schemas.microsoft.com/office/word/2010/wordml" xmlns:w15="http://schemas.microsoft.com/office/word/2012/wordml" xmlns:w16se="http://schemas.microsoft.com/office/word/2015/wordml/symex" xmlns:wpg="http://schemas.microsoft.com/office/word/2010/wordprocessingGroup" xmlns:wpi="http://schemas.microsoft.com/office/word/2010/wordprocessingInk" xmlns:wne="http://schemas.microsoft.com/office/word/2006/wordml" xmlns:wps="http://schemas.microsoft.com/office/word/2010/wordprocessingShape" mc:Ignorable="w14 w15 w16se wp14">
   <w:p>
     <w:pPr>
       <w:pStyle w:val="Header"/>
@@ -1036,78 +1240,6 @@
         <w:szCs w:val="14"/>
       </w:rPr>
     </w:pPr>
-    <w:r>
-      <w:rPr>
-        <w:noProof/>
-        <w:lang w:eastAsia="en-IN"/>
-      </w:rPr>
-      <w:drawing>
-        <wp:inline distT="0" distB="0" distL="0" distR="0">
-          <wp:extent cx="952500" cy="655955"/>
-          <wp:effectExtent l="0" t="0" r="0" b="0"/>
-          <wp:docPr id="1" name="Picture 1"/>
-          <wp:cNvGraphicFramePr>
-            <a:graphicFrameLocks xmlns:a="http://schemas.openxmlformats.org/drawingml/2006/main" noChangeAspect="1"/>
-          </wp:cNvGraphicFramePr>
-          <a:graphic xmlns:a="http://schemas.openxmlformats.org/drawingml/2006/main">
-            <a:graphicData uri="http://schemas.openxmlformats.org/drawingml/2006/picture">
-              <pic:pic xmlns:pic="http://schemas.openxmlformats.org/drawingml/2006/picture">
-                <pic:nvPicPr>
-                  <pic:cNvPr id="1" name="logo.png"/>
-                  <pic:cNvPicPr/>
-                </pic:nvPicPr>
-                <pic:blipFill>
-                  <a:blip r:embed="rId1">
-                    <a:extLst>
-                      <a:ext uri="{28A0092B-C50C-407E-A947-70E740481C1C}">
-                        <a14:useLocalDpi xmlns:a14="http://schemas.microsoft.com/office/drawing/2010/main" val="0"/>
-                      </a:ext>
-                    </a:extLst>
-                  </a:blip>
-                  <a:stretch>
-                    <a:fillRect/>
-                  </a:stretch>
-                </pic:blipFill>
-                <pic:spPr>
-                  <a:xfrm>
-                    <a:off x="0" y="0"/>
-                    <a:ext cx="952500" cy="655955"/>
-                  </a:xfrm>
-                  <a:prstGeom prst="rect">
-                    <a:avLst/>
-                  </a:prstGeom>
-                </pic:spPr>
-              </pic:pic>
-            </a:graphicData>
-          </a:graphic>
-        </wp:inline>
-      </w:drawing>
-    </w:r>
-    <w:r>
-      <w:t xml:space="preserve">                                                                         </w:t>
-    </w:r>
-    <w:r>
-      <w:rPr>
-        <w:rFonts w:ascii="Consolas" w:hAnsi="Consolas"/>
-        <w:b/>
-        <w:color w:val="000000"/>
-        <w:sz w:val="20"/>
-        <w:szCs w:val="20"/>
-        <w:shd w:val="clear" w:color="auto" w:fill="FFFFFF"/>
-      </w:rPr>
-      <w:t xml:space="preserve">Tenant Refunds </w:t>
-    </w:r>
-    <w:r>
-      <w:rPr>
-        <w:rFonts w:ascii="Consolas" w:hAnsi="Consolas"/>
-        <w:b/>
-        <w:color w:val="000000"/>
-        <w:sz w:val="20"/>
-        <w:szCs w:val="20"/>
-        <w:shd w:val="clear" w:color="auto" w:fill="FFFFFF"/>
-      </w:rPr>
-      <w:t>R</w:t>
-    </w:r>
     <w:r>
       <w:rPr>
         <w:noProof/>
@@ -1115,7 +1247,7 @@
         <w:szCs w:val="20"/>
         <w:lang w:eastAsia="en-IN"/>
       </w:rPr>
-      <w:pict>
+      <w:pict w14:anchorId="1E9B20FD">
         <v:shapetype id="_x0000_t75" coordsize="21600,21600" o:spt="75" o:preferrelative="t" path="m@4@5l@4@11@9@11@9@5xe" filled="f" stroked="f">
           <v:stroke joinstyle="miter"/>
           <v:formulas>
@@ -1135,11 +1267,64 @@
           <v:path o:extrusionok="f" gradientshapeok="t" o:connecttype="rect"/>
           <o:lock v:ext="edit" aspectratio="t"/>
         </v:shapetype>
-        <v:shape id="WordPictureWatermark303233095" o:spid="_x0000_s2051" type="#_x0000_t75" style="position:absolute;margin-left:202.5pt;margin-top:35.4pt;width:300pt;height:404.4pt;z-index:-251656192;mso-position-horizontal-relative:margin;mso-position-vertical-relative:margin" o:allowincell="f">
-          <v:imagedata r:id="rId2" o:title="logowatermark"/>
+        <v:shape id="WordPictureWatermark303233095" o:spid="_x0000_s2051" type="#_x0000_t75" style="position:absolute;margin-left:216.95pt;margin-top:56.5pt;width:285.55pt;height:352pt;z-index:-251656192;mso-position-horizontal-relative:margin;mso-position-vertical-relative:margin" o:allowincell="f">
+          <v:imagedata r:id="rId1" o:title="logowatermark"/>
           <w10:wrap anchorx="margin" anchory="margin"/>
         </v:shape>
       </w:pict>
+    </w:r>
+    <w:r>
+      <w:rPr>
+        <w:noProof/>
+        <w:lang w:eastAsia="en-IN"/>
+      </w:rPr>
+      <w:drawing>
+        <wp:inline distT="0" distB="0" distL="0" distR="0" wp14:anchorId="404D52BE" wp14:editId="716C0BC7">
+          <wp:extent cx="952500" cy="655955"/>
+          <wp:effectExtent l="0" t="0" r="0" b="0"/>
+          <wp:docPr id="1" name="Picture 1"/>
+          <wp:cNvGraphicFramePr>
+            <a:graphicFrameLocks xmlns:a="http://schemas.openxmlformats.org/drawingml/2006/main" noChangeAspect="1"/>
+          </wp:cNvGraphicFramePr>
+          <a:graphic xmlns:a="http://schemas.openxmlformats.org/drawingml/2006/main">
+            <a:graphicData uri="http://schemas.openxmlformats.org/drawingml/2006/picture">
+              <pic:pic xmlns:pic="http://schemas.openxmlformats.org/drawingml/2006/picture">
+                <pic:nvPicPr>
+                  <pic:cNvPr id="1" name="logo.png"/>
+                  <pic:cNvPicPr/>
+                </pic:nvPicPr>
+                <pic:blipFill>
+                  <a:blip r:embed="rId2">
+                    <a:extLst>
+                      <a:ext uri="{28A0092B-C50C-407E-A947-70E740481C1C}">
+                        <a14:useLocalDpi xmlns:a14="http://schemas.microsoft.com/office/drawing/2010/main" val="0"/>
+                      </a:ext>
+                    </a:extLst>
+                  </a:blip>
+                  <a:stretch>
+                    <a:fillRect/>
+                  </a:stretch>
+                </pic:blipFill>
+                <pic:spPr>
+                  <a:xfrm>
+                    <a:off x="0" y="0"/>
+                    <a:ext cx="968575" cy="667025"/>
+                  </a:xfrm>
+                  <a:prstGeom prst="rect">
+                    <a:avLst/>
+                  </a:prstGeom>
+                </pic:spPr>
+              </pic:pic>
+            </a:graphicData>
+          </a:graphic>
+        </wp:inline>
+      </w:drawing>
+    </w:r>
+    <w:r>
+      <w:t xml:space="preserve">                                         </w:t>
+    </w:r>
+    <w:r>
+      <w:t xml:space="preserve">                </w:t>
     </w:r>
     <w:r>
       <w:rPr>
@@ -1150,10 +1335,30 @@
         <w:szCs w:val="20"/>
         <w:shd w:val="clear" w:color="auto" w:fill="FFFFFF"/>
       </w:rPr>
-      <w:t>eport</w:t>
-    </w:r>
-    <w:bookmarkStart w:id="0" w:name="_GoBack"/>
-    <w:bookmarkEnd w:id="0"/>
+      <w:t xml:space="preserve">Tenant </w:t>
+    </w:r>
+    <w:r>
+      <w:rPr>
+        <w:rFonts w:ascii="Consolas" w:hAnsi="Consolas"/>
+        <w:b/>
+        <w:color w:val="000000"/>
+        <w:sz w:val="20"/>
+        <w:szCs w:val="20"/>
+        <w:shd w:val="clear" w:color="auto" w:fill="FFFFFF"/>
+      </w:rPr>
+      <w:t>Refund</w:t>
+    </w:r>
+    <w:r>
+      <w:rPr>
+        <w:rFonts w:ascii="Consolas" w:hAnsi="Consolas"/>
+        <w:b/>
+        <w:color w:val="000000"/>
+        <w:sz w:val="20"/>
+        <w:szCs w:val="20"/>
+        <w:shd w:val="clear" w:color="auto" w:fill="FFFFFF"/>
+      </w:rPr>
+      <w:t xml:space="preserve"> Report</w:t>
+    </w:r>
     <w:r>
       <w:tab/>
     </w:r>
@@ -1166,25 +1371,41 @@
         <w:sz w:val="14"/>
         <w:szCs w:val="14"/>
       </w:rPr>
-      <w:t>Date range: ${</w:t>
-    </w:r>
-    <w:proofErr w:type="spellStart"/>
+      <w:t>Date r</w:t>
+    </w:r>
     <w:r>
       <w:rPr>
         <w:rFonts w:ascii="Consolas" w:hAnsi="Consolas"/>
         <w:sz w:val="14"/>
         <w:szCs w:val="14"/>
       </w:rPr>
-      <w:t>fromDate</w:t>
-    </w:r>
-    <w:proofErr w:type="spellEnd"/>
+      <w:t>ange: ${</w:t>
+    </w:r>
+    <w:proofErr w:type="spellStart"/>
     <w:r>
       <w:rPr>
         <w:rFonts w:ascii="Consolas" w:hAnsi="Consolas"/>
         <w:sz w:val="14"/>
         <w:szCs w:val="14"/>
       </w:rPr>
-      <w:t>} To ${</w:t>
+      <w:t>fromDate</w:t>
+    </w:r>
+    <w:proofErr w:type="spellEnd"/>
+    <w:r>
+      <w:rPr>
+        <w:rFonts w:ascii="Consolas" w:hAnsi="Consolas"/>
+        <w:sz w:val="14"/>
+        <w:szCs w:val="14"/>
+      </w:rPr>
+      <w:t>}</w:t>
+    </w:r>
+    <w:r>
+      <w:rPr>
+        <w:rFonts w:ascii="Consolas" w:hAnsi="Consolas"/>
+        <w:sz w:val="14"/>
+        <w:szCs w:val="14"/>
+      </w:rPr>
+      <w:t xml:space="preserve"> To ${</w:t>
     </w:r>
     <w:proofErr w:type="spellStart"/>
     <w:r>
@@ -1209,7 +1430,7 @@
 </file>
 
 <file path=word/header3.xml><?xml version="1.0" encoding="utf-8"?>
-<w:hdr xmlns:wpc="http://schemas.microsoft.com/office/word/2010/wordprocessingCanvas" xmlns:cx="http://schemas.microsoft.com/office/drawing/2014/chartex" xmlns:mc="http://schemas.openxmlformats.org/markup-compatibility/2006" xmlns:o="urn:schemas-microsoft-com:office:office" xmlns:r="http://schemas.openxmlformats.org/officeDocument/2006/relationships" xmlns:m="http://schemas.openxmlformats.org/officeDocument/2006/math" xmlns:v="urn:schemas-microsoft-com:vml" xmlns:wp14="http://schemas.microsoft.com/office/word/2010/wordprocessingDrawing" xmlns:wp="http://schemas.openxmlformats.org/drawingml/2006/wordprocessingDrawing" xmlns:w10="urn:schemas-microsoft-com:office:word" xmlns:w="http://schemas.openxmlformats.org/wordprocessingml/2006/main" xmlns:w14="http://schemas.microsoft.com/office/word/2010/wordml" xmlns:w15="http://schemas.microsoft.com/office/word/2012/wordml" xmlns:w16se="http://schemas.microsoft.com/office/word/2015/wordml/symex" xmlns:wpg="http://schemas.microsoft.com/office/word/2010/wordprocessingGroup" xmlns:wpi="http://schemas.microsoft.com/office/word/2010/wordprocessingInk" xmlns:wne="http://schemas.microsoft.com/office/word/2006/wordml" xmlns:wps="http://schemas.microsoft.com/office/word/2010/wordprocessingShape" mc:Ignorable="w14 w15 w16se wp14">
+<w:hdr xmlns:wpc="http://schemas.microsoft.com/office/word/2010/wordprocessingCanvas" xmlns:cx="http://schemas.microsoft.com/office/drawing/2014/chartex" xmlns:cx1="http://schemas.microsoft.com/office/drawing/2015/9/8/chartex" xmlns:mc="http://schemas.openxmlformats.org/markup-compatibility/2006" xmlns:o="urn:schemas-microsoft-com:office:office" xmlns:r="http://schemas.openxmlformats.org/officeDocument/2006/relationships" xmlns:m="http://schemas.openxmlformats.org/officeDocument/2006/math" xmlns:v="urn:schemas-microsoft-com:vml" xmlns:wp14="http://schemas.microsoft.com/office/word/2010/wordprocessingDrawing" xmlns:wp="http://schemas.openxmlformats.org/drawingml/2006/wordprocessingDrawing" xmlns:w10="urn:schemas-microsoft-com:office:word" xmlns:w="http://schemas.openxmlformats.org/wordprocessingml/2006/main" xmlns:w14="http://schemas.microsoft.com/office/word/2010/wordml" xmlns:w15="http://schemas.microsoft.com/office/word/2012/wordml" xmlns:w16se="http://schemas.microsoft.com/office/word/2015/wordml/symex" xmlns:wpg="http://schemas.microsoft.com/office/word/2010/wordprocessingGroup" xmlns:wpi="http://schemas.microsoft.com/office/word/2010/wordprocessingInk" xmlns:wne="http://schemas.microsoft.com/office/word/2006/wordml" xmlns:wps="http://schemas.microsoft.com/office/word/2010/wordprocessingShape" mc:Ignorable="w14 w15 w16se wp14">
   <w:p>
     <w:pPr>
       <w:pStyle w:val="Header"/>
@@ -1219,7 +1440,7 @@
         <w:noProof/>
         <w:lang w:eastAsia="en-IN"/>
       </w:rPr>
-      <w:pict>
+      <w:pict w14:anchorId="590CB971">
         <v:shapetype id="_x0000_t75" coordsize="21600,21600" o:spt="75" o:preferrelative="t" path="m@4@5l@4@11@9@11@9@5xe" filled="f" stroked="f">
           <v:stroke joinstyle="miter"/>
           <v:formulas>
@@ -1733,6 +1954,22 @@
     <w:uiPriority w:val="99"/>
     <w:rsid w:val="002F0E96"/>
   </w:style>
+  <w:style w:type="paragraph" w:styleId="NormalWeb">
+    <w:name w:val="Normal (Web)"/>
+    <w:basedOn w:val="Normal"/>
+    <w:uiPriority w:val="99"/>
+    <w:unhideWhenUsed/>
+    <w:rsid w:val="00EB356B"/>
+    <w:pPr>
+      <w:spacing w:before="100" w:beforeAutospacing="1" w:after="100" w:afterAutospacing="1" w:line="240" w:lineRule="auto"/>
+    </w:pPr>
+    <w:rPr>
+      <w:rFonts w:ascii="Times New Roman" w:eastAsia="Times New Roman" w:hAnsi="Times New Roman" w:cs="Times New Roman"/>
+      <w:sz w:val="24"/>
+      <w:szCs w:val="24"/>
+      <w:lang w:eastAsia="en-IN"/>
+    </w:rPr>
+  </w:style>
 </w:styles>
 </file>
 
@@ -2002,7 +2239,7 @@
 </file>
 
 <file path=customXml/itemProps1.xml><?xml version="1.0" encoding="utf-8"?>
-<ds:datastoreItem xmlns:ds="http://schemas.openxmlformats.org/officeDocument/2006/customXml" ds:itemID="{CECF8B92-34E3-4E4A-9E8F-F546FB67CA03}">
+<ds:datastoreItem xmlns:ds="http://schemas.openxmlformats.org/officeDocument/2006/customXml" ds:itemID="{58385F81-2372-414D-9335-F908FDEBAACC}">
   <ds:schemaRefs>
     <ds:schemaRef ds:uri="http://schemas.openxmlformats.org/officeDocument/2006/bibliography"/>
   </ds:schemaRefs>

</xml_diff>